<commit_message>
Added in all my components into the GitHub repo.
Edit to the level translating App Note. Blurb added on the Ti level translator current usage
of Vcca and Vccb ports. Averaged values
for these two ports added to the app note.
</commit_message>
<xml_diff>
--- a/Documentation/sd_level_shifting_app_note/SD LEVEL TRANSLATED APP NOTE.docx
+++ b/Documentation/sd_level_shifting_app_note/SD LEVEL TRANSLATED APP NOTE.docx
@@ -2671,6 +2671,89 @@
           <w:szCs w:val="24"/>
         </w:rPr>
       </w:pPr>
+      <w:r>
+        <w:rPr>
+          <w:rFonts w:ascii="Times New Roman" w:hAnsi="Times New Roman" w:cs="Times New Roman"/>
+          <w:sz w:val="24"/>
+          <w:szCs w:val="24"/>
+        </w:rPr>
+        <w:t>The 1mB pulse currents can also be averaged for the VCCA current and the VCCB current. When the peaks are extracted with a function and all the individual 1mB averages are again averaged across all 50mB, the following numbers are arrived at.</w:t>
+      </w:r>
+    </w:p>
+    <w:p>
+      <w:pPr>
+        <w:rPr>
+          <w:rFonts w:ascii="Times New Roman" w:hAnsi="Times New Roman" w:cs="Times New Roman"/>
+          <w:sz w:val="24"/>
+          <w:szCs w:val="24"/>
+        </w:rPr>
+      </w:pPr>
+      <w:r>
+        <w:rPr>
+          <w:rFonts w:ascii="Times New Roman" w:hAnsi="Times New Roman" w:cs="Times New Roman"/>
+          <w:sz w:val="24"/>
+          <w:szCs w:val="24"/>
+        </w:rPr>
+        <w:t xml:space="preserve">On average the VCCA port is drawing 1.33mA additional current while writing data to the </w:t>
+      </w:r>
+      <w:proofErr w:type="spellStart"/>
+      <w:proofErr w:type="gramStart"/>
+      <w:r>
+        <w:rPr>
+          <w:rFonts w:ascii="Times New Roman" w:hAnsi="Times New Roman" w:cs="Times New Roman"/>
+          <w:sz w:val="24"/>
+          <w:szCs w:val="24"/>
+        </w:rPr>
+        <w:t>sd</w:t>
+      </w:r>
+      <w:proofErr w:type="spellEnd"/>
+      <w:proofErr w:type="gramEnd"/>
+      <w:r>
+        <w:rPr>
+          <w:rFonts w:ascii="Times New Roman" w:hAnsi="Times New Roman" w:cs="Times New Roman"/>
+          <w:sz w:val="24"/>
+          <w:szCs w:val="24"/>
+        </w:rPr>
+        <w:t xml:space="preserve"> card. On average the VCCB port is drawing 5.3mA additional current while writing data to the </w:t>
+      </w:r>
+      <w:proofErr w:type="spellStart"/>
+      <w:proofErr w:type="gramStart"/>
+      <w:r>
+        <w:rPr>
+          <w:rFonts w:ascii="Times New Roman" w:hAnsi="Times New Roman" w:cs="Times New Roman"/>
+          <w:sz w:val="24"/>
+          <w:szCs w:val="24"/>
+        </w:rPr>
+        <w:t>sd</w:t>
+      </w:r>
+      <w:proofErr w:type="spellEnd"/>
+      <w:proofErr w:type="gramEnd"/>
+      <w:r>
+        <w:rPr>
+          <w:rFonts w:ascii="Times New Roman" w:hAnsi="Times New Roman" w:cs="Times New Roman"/>
+          <w:sz w:val="24"/>
+          <w:szCs w:val="24"/>
+        </w:rPr>
+        <w:t xml:space="preserve"> card. </w:t>
+      </w:r>
+    </w:p>
+    <w:p>
+      <w:pPr>
+        <w:rPr>
+          <w:rFonts w:ascii="Times New Roman" w:hAnsi="Times New Roman" w:cs="Times New Roman"/>
+          <w:sz w:val="24"/>
+          <w:szCs w:val="24"/>
+        </w:rPr>
+      </w:pPr>
+    </w:p>
+    <w:p>
+      <w:pPr>
+        <w:rPr>
+          <w:rFonts w:ascii="Times New Roman" w:hAnsi="Times New Roman" w:cs="Times New Roman"/>
+          <w:sz w:val="24"/>
+          <w:szCs w:val="24"/>
+        </w:rPr>
+      </w:pPr>
     </w:p>
     <w:p>
       <w:pPr>
@@ -2775,7 +2858,6 @@
                 <w:rFonts w:ascii="Calibri" w:eastAsia="Times New Roman" w:hAnsi="Calibri" w:cs="Times New Roman"/>
                 <w:color w:val="000000"/>
               </w:rPr>
-              <w:lastRenderedPageBreak/>
               <w:t>Speed(</w:t>
             </w:r>
             <w:proofErr w:type="spellStart"/>
@@ -4821,6 +4903,7 @@
           <w:sz w:val="24"/>
           <w:szCs w:val="24"/>
         </w:rPr>
+        <w:lastRenderedPageBreak/>
         <w:t xml:space="preserve">Current utilization of the </w:t>
       </w:r>
       <w:proofErr w:type="spellStart"/>
@@ -4877,8 +4960,6 @@
         </w:rPr>
         <w:t>Conclusion</w:t>
       </w:r>
-      <w:bookmarkStart w:id="0" w:name="_GoBack"/>
-      <w:bookmarkEnd w:id="0"/>
     </w:p>
     <w:p>
       <w:pPr>
@@ -4966,6 +5047,8 @@
         </w:rPr>
         <w:t>.</w:t>
       </w:r>
+      <w:bookmarkStart w:id="0" w:name="_GoBack"/>
+      <w:bookmarkEnd w:id="0"/>
     </w:p>
     <w:sectPr>
       <w:pgSz w:w="12240" w:h="15840"/>
@@ -5140,6 +5223,7 @@
   <w:style w:type="character" w:default="1" w:styleId="DefaultParagraphFont">
     <w:name w:val="Default Paragraph Font"/>
     <w:uiPriority w:val="1"/>
+    <w:semiHidden/>
     <w:unhideWhenUsed/>
   </w:style>
   <w:style w:type="table" w:default="1" w:styleId="TableNormal">
@@ -5378,6 +5462,7 @@
   <w:style w:type="character" w:default="1" w:styleId="DefaultParagraphFont">
     <w:name w:val="Default Paragraph Font"/>
     <w:uiPriority w:val="1"/>
+    <w:semiHidden/>
     <w:unhideWhenUsed/>
   </w:style>
   <w:style w:type="table" w:default="1" w:styleId="TableNormal">

</xml_diff>